<commit_message>
LISTA DE ALUMNOS EN EXCEL
</commit_message>
<xml_diff>
--- a/menus_tipo_perfil.docx
+++ b/menus_tipo_perfil.docx
@@ -207,6 +207,16 @@
         </w:rPr>
         <w:t>Reportes:</w:t>
       </w:r>
+    </w:p>
+    <w:p/>
+    <w:p>
+      <w:r>
+        <w:t>DIRECION ‘DI’</w:t>
+      </w:r>
+    </w:p>
+    <w:p>
+      <w:bookmarkStart w:id="0" w:name="_GoBack"/>
+      <w:bookmarkEnd w:id="0"/>
     </w:p>
     <w:p/>
     <w:p/>
@@ -222,11 +232,8 @@
     <w:p/>
     <w:p/>
     <w:p/>
-    <w:p/>
-    <w:p/>
-    <w:p>
-      <w:r>
-        <w:lastRenderedPageBreak/>
+    <w:p>
+      <w:r>
         <w:t>TESORERA ‘TS’</w:t>
       </w:r>
     </w:p>
@@ -414,7 +421,6 @@
           <w:numId w:val="4"/>
         </w:numPr>
       </w:pPr>
-      <w:bookmarkStart w:id="0" w:name="_GoBack"/>
       <w:r>
         <w:t>Ingresos</w:t>
       </w:r>
@@ -443,7 +449,6 @@
         <w:t>Reuniones</w:t>
       </w:r>
     </w:p>
-    <w:bookmarkEnd w:id="0"/>
     <w:p>
       <w:r>
         <w:t>Reportes:</w:t>
@@ -1327,6 +1332,7 @@
   <w:style w:type="character" w:default="1" w:styleId="Fuentedeprrafopredeter">
     <w:name w:val="Default Paragraph Font"/>
     <w:uiPriority w:val="1"/>
+    <w:semiHidden/>
     <w:unhideWhenUsed/>
   </w:style>
   <w:style w:type="table" w:default="1" w:styleId="Tablanormal">

</xml_diff>